<commit_message>
fixed typo in document
</commit_message>
<xml_diff>
--- a/Automating_Suricata_Rule_Writing_Carr_Preapproved.docx
+++ b/Automating_Suricata_Rule_Writing_Carr_Preapproved.docx
@@ -9172,7 +9172,13 @@
         <w:t>Brandon Rice's</w:t>
       </w:r>
       <w:r>
-        <w:t xml:space="preserve"> theses published by James Madison University, Rice (2014) </w:t>
+        <w:t xml:space="preserve"> thes</w:t>
+      </w:r>
+      <w:r>
+        <w:t>i</w:t>
+      </w:r>
+      <w:r>
+        <w:t xml:space="preserve">s published by James Madison University, Rice (2014) </w:t>
       </w:r>
       <w:r>
         <w:t xml:space="preserve">described </w:t>

</xml_diff>

<commit_message>
final edits to paper- still in preapproval
</commit_message>
<xml_diff>
--- a/Automating_Suricata_Rule_Writing_Carr_Preapproved.docx
+++ b/Automating_Suricata_Rule_Writing_Carr_Preapproved.docx
@@ -486,15 +486,16 @@
             <w:spacing w:before="0" w:line="480" w:lineRule="auto"/>
             <w:jc w:val="center"/>
             <w:rPr>
-              <w:rStyle w:val="Heading1Char"/>
               <w:rFonts w:ascii="Times New Roman" w:eastAsia="Times New Roman" w:hAnsi="Times New Roman" w:cs="Times New Roman"/>
+              <w:b/>
+              <w:bCs/>
               <w:color w:val="auto"/>
               <w:sz w:val="24"/>
               <w:szCs w:val="24"/>
             </w:rPr>
           </w:pPr>
           <w:bookmarkStart w:id="1" w:name="_Toc80543903"/>
-          <w:bookmarkStart w:id="2" w:name="_Toc80562414"/>
+          <w:bookmarkStart w:id="2" w:name="_Toc80574682"/>
           <w:r>
             <w:rPr>
               <w:rStyle w:val="Heading1Char"/>
@@ -508,6 +509,21 @@
           </w:r>
           <w:bookmarkEnd w:id="1"/>
           <w:bookmarkEnd w:id="2"/>
+          <w:r>
+            <w:rPr>
+              <w:rFonts w:eastAsia="Times New Roman"/>
+            </w:rPr>
+            <w:fldChar w:fldCharType="begin"/>
+          </w:r>
+          <w:r>
+            <w:instrText xml:space="preserve"> TOC \o "1-3" \h \z \u </w:instrText>
+          </w:r>
+          <w:r>
+            <w:rPr>
+              <w:rFonts w:eastAsia="Times New Roman"/>
+            </w:rPr>
+            <w:fldChar w:fldCharType="separate"/>
+          </w:r>
         </w:p>
         <w:p>
           <w:pPr>
@@ -519,17 +535,7 @@
               <w:szCs w:val="22"/>
             </w:rPr>
           </w:pPr>
-          <w:r>
-            <w:fldChar w:fldCharType="begin"/>
-          </w:r>
-          <w:r>
-            <w:instrText xml:space="preserve"> TOC \o "1-3" \h \z \u </w:instrText>
-          </w:r>
-          <w:r>
-            <w:fldChar w:fldCharType="separate"/>
-          </w:r>
-          <w:hyperlink w:anchor="_Toc80562414" w:history="1"/>
-          <w:hyperlink w:anchor="_Toc80562415" w:history="1">
+          <w:hyperlink w:anchor="_Toc80574683" w:history="1">
             <w:r>
               <w:rPr>
                 <w:rStyle w:val="Hyperlink"/>
@@ -557,7 +563,7 @@
                 <w:noProof/>
                 <w:webHidden/>
               </w:rPr>
-              <w:instrText xml:space="preserve"> PAGEREF _Toc80562415 \h </w:instrText>
+              <w:instrText xml:space="preserve"> PAGEREF _Toc80574683 \h </w:instrText>
             </w:r>
             <w:r>
               <w:rPr>
@@ -598,14 +604,14 @@
               <w:szCs w:val="22"/>
             </w:rPr>
           </w:pPr>
-          <w:hyperlink w:anchor="_Toc80562416" w:history="1">
+          <w:hyperlink w:anchor="_Toc80574684" w:history="1">
             <w:r>
               <w:rPr>
                 <w:rStyle w:val="Hyperlink"/>
                 <w:rFonts w:eastAsiaTheme="majorEastAsia"/>
                 <w:noProof/>
               </w:rPr>
-              <w:t>Automating Steps of Suricata Rule-Writing</w:t>
+              <w:t>Automating Suricata Rule-Writing</w:t>
             </w:r>
             <w:r>
               <w:rPr>
@@ -626,7 +632,7 @@
                 <w:noProof/>
                 <w:webHidden/>
               </w:rPr>
-              <w:instrText xml:space="preserve"> PAGEREF _Toc80562416 \h </w:instrText>
+              <w:instrText xml:space="preserve"> PAGEREF _Toc80574684 \h </w:instrText>
             </w:r>
             <w:r>
               <w:rPr>
@@ -667,7 +673,7 @@
               <w:szCs w:val="22"/>
             </w:rPr>
           </w:pPr>
-          <w:hyperlink w:anchor="_Toc80562417" w:history="1">
+          <w:hyperlink w:anchor="_Toc80574685" w:history="1">
             <w:r>
               <w:rPr>
                 <w:rStyle w:val="Hyperlink"/>
@@ -695,7 +701,7 @@
                 <w:noProof/>
                 <w:webHidden/>
               </w:rPr>
-              <w:instrText xml:space="preserve"> PAGEREF _Toc80562417 \h </w:instrText>
+              <w:instrText xml:space="preserve"> PAGEREF _Toc80574685 \h </w:instrText>
             </w:r>
             <w:r>
               <w:rPr>
@@ -736,7 +742,7 @@
               <w:szCs w:val="22"/>
             </w:rPr>
           </w:pPr>
-          <w:hyperlink w:anchor="_Toc80562418" w:history="1">
+          <w:hyperlink w:anchor="_Toc80574686" w:history="1">
             <w:r>
               <w:rPr>
                 <w:rStyle w:val="Hyperlink"/>
@@ -764,7 +770,7 @@
                 <w:noProof/>
                 <w:webHidden/>
               </w:rPr>
-              <w:instrText xml:space="preserve"> PAGEREF _Toc80562418 \h </w:instrText>
+              <w:instrText xml:space="preserve"> PAGEREF _Toc80574686 \h </w:instrText>
             </w:r>
             <w:r>
               <w:rPr>
@@ -805,7 +811,7 @@
               <w:szCs w:val="22"/>
             </w:rPr>
           </w:pPr>
-          <w:hyperlink w:anchor="_Toc80562419" w:history="1">
+          <w:hyperlink w:anchor="_Toc80574687" w:history="1">
             <w:r>
               <w:rPr>
                 <w:rStyle w:val="Hyperlink"/>
@@ -833,7 +839,7 @@
                 <w:noProof/>
                 <w:webHidden/>
               </w:rPr>
-              <w:instrText xml:space="preserve"> PAGEREF _Toc80562419 \h </w:instrText>
+              <w:instrText xml:space="preserve"> PAGEREF _Toc80574687 \h </w:instrText>
             </w:r>
             <w:r>
               <w:rPr>
@@ -875,7 +881,7 @@
               <w:szCs w:val="22"/>
             </w:rPr>
           </w:pPr>
-          <w:hyperlink w:anchor="_Toc80562420" w:history="1">
+          <w:hyperlink w:anchor="_Toc80574688" w:history="1">
             <w:r>
               <w:rPr>
                 <w:rStyle w:val="Hyperlink"/>
@@ -903,7 +909,7 @@
                 <w:noProof/>
                 <w:webHidden/>
               </w:rPr>
-              <w:instrText xml:space="preserve"> PAGEREF _Toc80562420 \h </w:instrText>
+              <w:instrText xml:space="preserve"> PAGEREF _Toc80574688 \h </w:instrText>
             </w:r>
             <w:r>
               <w:rPr>
@@ -944,7 +950,7 @@
               <w:szCs w:val="22"/>
             </w:rPr>
           </w:pPr>
-          <w:hyperlink w:anchor="_Toc80562421" w:history="1">
+          <w:hyperlink w:anchor="_Toc80574689" w:history="1">
             <w:r>
               <w:rPr>
                 <w:rStyle w:val="Hyperlink"/>
@@ -972,7 +978,7 @@
                 <w:noProof/>
                 <w:webHidden/>
               </w:rPr>
-              <w:instrText xml:space="preserve"> PAGEREF _Toc80562421 \h </w:instrText>
+              <w:instrText xml:space="preserve"> PAGEREF _Toc80574689 \h </w:instrText>
             </w:r>
             <w:r>
               <w:rPr>
@@ -1013,7 +1019,7 @@
               <w:szCs w:val="22"/>
             </w:rPr>
           </w:pPr>
-          <w:hyperlink w:anchor="_Toc80562422" w:history="1">
+          <w:hyperlink w:anchor="_Toc80574690" w:history="1">
             <w:r>
               <w:rPr>
                 <w:rStyle w:val="Hyperlink"/>
@@ -1041,7 +1047,7 @@
                 <w:noProof/>
                 <w:webHidden/>
               </w:rPr>
-              <w:instrText xml:space="preserve"> PAGEREF _Toc80562422 \h </w:instrText>
+              <w:instrText xml:space="preserve"> PAGEREF _Toc80574690 \h </w:instrText>
             </w:r>
             <w:r>
               <w:rPr>
@@ -1083,7 +1089,7 @@
               <w:szCs w:val="22"/>
             </w:rPr>
           </w:pPr>
-          <w:hyperlink w:anchor="_Toc80562423" w:history="1">
+          <w:hyperlink w:anchor="_Toc80574691" w:history="1">
             <w:r>
               <w:rPr>
                 <w:rStyle w:val="Hyperlink"/>
@@ -1111,7 +1117,7 @@
                 <w:noProof/>
                 <w:webHidden/>
               </w:rPr>
-              <w:instrText xml:space="preserve"> PAGEREF _Toc80562423 \h </w:instrText>
+              <w:instrText xml:space="preserve"> PAGEREF _Toc80574691 \h </w:instrText>
             </w:r>
             <w:r>
               <w:rPr>
@@ -1152,7 +1158,7 @@
               <w:szCs w:val="22"/>
             </w:rPr>
           </w:pPr>
-          <w:hyperlink w:anchor="_Toc80562424" w:history="1">
+          <w:hyperlink w:anchor="_Toc80574692" w:history="1">
             <w:r>
               <w:rPr>
                 <w:rStyle w:val="Hyperlink"/>
@@ -1180,7 +1186,7 @@
                 <w:noProof/>
                 <w:webHidden/>
               </w:rPr>
-              <w:instrText xml:space="preserve"> PAGEREF _Toc80562424 \h </w:instrText>
+              <w:instrText xml:space="preserve"> PAGEREF _Toc80574692 \h </w:instrText>
             </w:r>
             <w:r>
               <w:rPr>
@@ -1221,7 +1227,7 @@
               <w:szCs w:val="22"/>
             </w:rPr>
           </w:pPr>
-          <w:hyperlink w:anchor="_Toc80562425" w:history="1">
+          <w:hyperlink w:anchor="_Toc80574693" w:history="1">
             <w:r>
               <w:rPr>
                 <w:rStyle w:val="Hyperlink"/>
@@ -1249,7 +1255,7 @@
                 <w:noProof/>
                 <w:webHidden/>
               </w:rPr>
-              <w:instrText xml:space="preserve"> PAGEREF _Toc80562425 \h </w:instrText>
+              <w:instrText xml:space="preserve"> PAGEREF _Toc80574693 \h </w:instrText>
             </w:r>
             <w:r>
               <w:rPr>
@@ -1290,7 +1296,7 @@
               <w:szCs w:val="22"/>
             </w:rPr>
           </w:pPr>
-          <w:hyperlink w:anchor="_Toc80562426" w:history="1">
+          <w:hyperlink w:anchor="_Toc80574694" w:history="1">
             <w:r>
               <w:rPr>
                 <w:rStyle w:val="Hyperlink"/>
@@ -1318,7 +1324,7 @@
                 <w:noProof/>
                 <w:webHidden/>
               </w:rPr>
-              <w:instrText xml:space="preserve"> PAGEREF _Toc80562426 \h </w:instrText>
+              <w:instrText xml:space="preserve"> PAGEREF _Toc80574694 \h </w:instrText>
             </w:r>
             <w:r>
               <w:rPr>
@@ -1359,7 +1365,7 @@
               <w:szCs w:val="22"/>
             </w:rPr>
           </w:pPr>
-          <w:hyperlink w:anchor="_Toc80562427" w:history="1">
+          <w:hyperlink w:anchor="_Toc80574695" w:history="1">
             <w:r>
               <w:rPr>
                 <w:rStyle w:val="Hyperlink"/>
@@ -1387,7 +1393,7 @@
                 <w:noProof/>
                 <w:webHidden/>
               </w:rPr>
-              <w:instrText xml:space="preserve"> PAGEREF _Toc80562427 \h </w:instrText>
+              <w:instrText xml:space="preserve"> PAGEREF _Toc80574695 \h </w:instrText>
             </w:r>
             <w:r>
               <w:rPr>
@@ -1429,7 +1435,7 @@
               <w:szCs w:val="22"/>
             </w:rPr>
           </w:pPr>
-          <w:hyperlink w:anchor="_Toc80562428" w:history="1">
+          <w:hyperlink w:anchor="_Toc80574696" w:history="1">
             <w:r>
               <w:rPr>
                 <w:rStyle w:val="Hyperlink"/>
@@ -1457,7 +1463,7 @@
                 <w:noProof/>
                 <w:webHidden/>
               </w:rPr>
-              <w:instrText xml:space="preserve"> PAGEREF _Toc80562428 \h </w:instrText>
+              <w:instrText xml:space="preserve"> PAGEREF _Toc80574696 \h </w:instrText>
             </w:r>
             <w:r>
               <w:rPr>
@@ -1499,7 +1505,7 @@
               <w:szCs w:val="22"/>
             </w:rPr>
           </w:pPr>
-          <w:hyperlink w:anchor="_Toc80562429" w:history="1">
+          <w:hyperlink w:anchor="_Toc80574697" w:history="1">
             <w:r>
               <w:rPr>
                 <w:rStyle w:val="Hyperlink"/>
@@ -1527,7 +1533,7 @@
                 <w:noProof/>
                 <w:webHidden/>
               </w:rPr>
-              <w:instrText xml:space="preserve"> PAGEREF _Toc80562429 \h </w:instrText>
+              <w:instrText xml:space="preserve"> PAGEREF _Toc80574697 \h </w:instrText>
             </w:r>
             <w:r>
               <w:rPr>
@@ -1568,7 +1574,7 @@
               <w:szCs w:val="22"/>
             </w:rPr>
           </w:pPr>
-          <w:hyperlink w:anchor="_Toc80562430" w:history="1">
+          <w:hyperlink w:anchor="_Toc80574698" w:history="1">
             <w:r>
               <w:rPr>
                 <w:rStyle w:val="Hyperlink"/>
@@ -1596,7 +1602,7 @@
                 <w:noProof/>
                 <w:webHidden/>
               </w:rPr>
-              <w:instrText xml:space="preserve"> PAGEREF _Toc80562430 \h </w:instrText>
+              <w:instrText xml:space="preserve"> PAGEREF _Toc80574698 \h </w:instrText>
             </w:r>
             <w:r>
               <w:rPr>
@@ -1638,7 +1644,7 @@
               <w:szCs w:val="22"/>
             </w:rPr>
           </w:pPr>
-          <w:hyperlink w:anchor="_Toc80562431" w:history="1">
+          <w:hyperlink w:anchor="_Toc80574699" w:history="1">
             <w:r>
               <w:rPr>
                 <w:rStyle w:val="Hyperlink"/>
@@ -1666,7 +1672,7 @@
                 <w:noProof/>
                 <w:webHidden/>
               </w:rPr>
-              <w:instrText xml:space="preserve"> PAGEREF _Toc80562431 \h </w:instrText>
+              <w:instrText xml:space="preserve"> PAGEREF _Toc80574699 \h </w:instrText>
             </w:r>
             <w:r>
               <w:rPr>
@@ -1708,7 +1714,7 @@
               <w:szCs w:val="22"/>
             </w:rPr>
           </w:pPr>
-          <w:hyperlink w:anchor="_Toc80562432" w:history="1">
+          <w:hyperlink w:anchor="_Toc80574700" w:history="1">
             <w:r>
               <w:rPr>
                 <w:rStyle w:val="Hyperlink"/>
@@ -1736,7 +1742,7 @@
                 <w:noProof/>
                 <w:webHidden/>
               </w:rPr>
-              <w:instrText xml:space="preserve"> PAGEREF _Toc80562432 \h </w:instrText>
+              <w:instrText xml:space="preserve"> PAGEREF _Toc80574700 \h </w:instrText>
             </w:r>
             <w:r>
               <w:rPr>
@@ -1777,7 +1783,7 @@
               <w:szCs w:val="22"/>
             </w:rPr>
           </w:pPr>
-          <w:hyperlink w:anchor="_Toc80562433" w:history="1">
+          <w:hyperlink w:anchor="_Toc80574701" w:history="1">
             <w:r>
               <w:rPr>
                 <w:rStyle w:val="Hyperlink"/>
@@ -1805,7 +1811,7 @@
                 <w:noProof/>
                 <w:webHidden/>
               </w:rPr>
-              <w:instrText xml:space="preserve"> PAGEREF _Toc80562433 \h </w:instrText>
+              <w:instrText xml:space="preserve"> PAGEREF _Toc80574701 \h </w:instrText>
             </w:r>
             <w:r>
               <w:rPr>
@@ -1846,7 +1852,7 @@
               <w:szCs w:val="22"/>
             </w:rPr>
           </w:pPr>
-          <w:hyperlink w:anchor="_Toc80562434" w:history="1">
+          <w:hyperlink w:anchor="_Toc80574702" w:history="1">
             <w:r>
               <w:rPr>
                 <w:rStyle w:val="Hyperlink"/>
@@ -1874,7 +1880,7 @@
                 <w:noProof/>
                 <w:webHidden/>
               </w:rPr>
-              <w:instrText xml:space="preserve"> PAGEREF _Toc80562434 \h </w:instrText>
+              <w:instrText xml:space="preserve"> PAGEREF _Toc80574702 \h </w:instrText>
             </w:r>
             <w:r>
               <w:rPr>
@@ -1916,7 +1922,7 @@
               <w:szCs w:val="22"/>
             </w:rPr>
           </w:pPr>
-          <w:hyperlink w:anchor="_Toc80562435" w:history="1">
+          <w:hyperlink w:anchor="_Toc80574703" w:history="1">
             <w:r>
               <w:rPr>
                 <w:rStyle w:val="Hyperlink"/>
@@ -1944,7 +1950,7 @@
                 <w:noProof/>
                 <w:webHidden/>
               </w:rPr>
-              <w:instrText xml:space="preserve"> PAGEREF _Toc80562435 \h </w:instrText>
+              <w:instrText xml:space="preserve"> PAGEREF _Toc80574703 \h </w:instrText>
             </w:r>
             <w:r>
               <w:rPr>
@@ -1986,7 +1992,7 @@
               <w:szCs w:val="22"/>
             </w:rPr>
           </w:pPr>
-          <w:hyperlink w:anchor="_Toc80562436" w:history="1">
+          <w:hyperlink w:anchor="_Toc80574704" w:history="1">
             <w:r>
               <w:rPr>
                 <w:rStyle w:val="Hyperlink"/>
@@ -2014,7 +2020,7 @@
                 <w:noProof/>
                 <w:webHidden/>
               </w:rPr>
-              <w:instrText xml:space="preserve"> PAGEREF _Toc80562436 \h </w:instrText>
+              <w:instrText xml:space="preserve"> PAGEREF _Toc80574704 \h </w:instrText>
             </w:r>
             <w:r>
               <w:rPr>
@@ -2055,7 +2061,7 @@
               <w:szCs w:val="22"/>
             </w:rPr>
           </w:pPr>
-          <w:hyperlink w:anchor="_Toc80562437" w:history="1">
+          <w:hyperlink w:anchor="_Toc80574705" w:history="1">
             <w:r>
               <w:rPr>
                 <w:rStyle w:val="Hyperlink"/>
@@ -2083,7 +2089,7 @@
                 <w:noProof/>
                 <w:webHidden/>
               </w:rPr>
-              <w:instrText xml:space="preserve"> PAGEREF _Toc80562437 \h </w:instrText>
+              <w:instrText xml:space="preserve"> PAGEREF _Toc80574705 \h </w:instrText>
             </w:r>
             <w:r>
               <w:rPr>
@@ -2125,7 +2131,7 @@
               <w:szCs w:val="22"/>
             </w:rPr>
           </w:pPr>
-          <w:hyperlink w:anchor="_Toc80562438" w:history="1">
+          <w:hyperlink w:anchor="_Toc80574706" w:history="1">
             <w:r>
               <w:rPr>
                 <w:rStyle w:val="Hyperlink"/>
@@ -2153,7 +2159,7 @@
                 <w:noProof/>
                 <w:webHidden/>
               </w:rPr>
-              <w:instrText xml:space="preserve"> PAGEREF _Toc80562438 \h </w:instrText>
+              <w:instrText xml:space="preserve"> PAGEREF _Toc80574706 \h </w:instrText>
             </w:r>
             <w:r>
               <w:rPr>
@@ -2195,7 +2201,7 @@
               <w:szCs w:val="22"/>
             </w:rPr>
           </w:pPr>
-          <w:hyperlink w:anchor="_Toc80562439" w:history="1">
+          <w:hyperlink w:anchor="_Toc80574707" w:history="1">
             <w:r>
               <w:rPr>
                 <w:rStyle w:val="Hyperlink"/>
@@ -2223,7 +2229,7 @@
                 <w:noProof/>
                 <w:webHidden/>
               </w:rPr>
-              <w:instrText xml:space="preserve"> PAGEREF _Toc80562439 \h </w:instrText>
+              <w:instrText xml:space="preserve"> PAGEREF _Toc80574707 \h </w:instrText>
             </w:r>
             <w:r>
               <w:rPr>
@@ -2264,7 +2270,7 @@
               <w:szCs w:val="22"/>
             </w:rPr>
           </w:pPr>
-          <w:hyperlink w:anchor="_Toc80562440" w:history="1">
+          <w:hyperlink w:anchor="_Toc80574708" w:history="1">
             <w:r>
               <w:rPr>
                 <w:rStyle w:val="Hyperlink"/>
@@ -2292,7 +2298,7 @@
                 <w:noProof/>
                 <w:webHidden/>
               </w:rPr>
-              <w:instrText xml:space="preserve"> PAGEREF _Toc80562440 \h </w:instrText>
+              <w:instrText xml:space="preserve"> PAGEREF _Toc80574708 \h </w:instrText>
             </w:r>
             <w:r>
               <w:rPr>
@@ -2333,7 +2339,7 @@
               <w:szCs w:val="22"/>
             </w:rPr>
           </w:pPr>
-          <w:hyperlink w:anchor="_Toc80562441" w:history="1">
+          <w:hyperlink w:anchor="_Toc80574709" w:history="1">
             <w:r>
               <w:rPr>
                 <w:rStyle w:val="Hyperlink"/>
@@ -2361,7 +2367,7 @@
                 <w:noProof/>
                 <w:webHidden/>
               </w:rPr>
-              <w:instrText xml:space="preserve"> PAGEREF _Toc80562441 \h </w:instrText>
+              <w:instrText xml:space="preserve"> PAGEREF _Toc80574709 \h </w:instrText>
             </w:r>
             <w:r>
               <w:rPr>
@@ -2403,7 +2409,7 @@
               <w:szCs w:val="22"/>
             </w:rPr>
           </w:pPr>
-          <w:hyperlink w:anchor="_Toc80562442" w:history="1">
+          <w:hyperlink w:anchor="_Toc80574710" w:history="1">
             <w:r>
               <w:rPr>
                 <w:rStyle w:val="Hyperlink"/>
@@ -2431,7 +2437,7 @@
                 <w:noProof/>
                 <w:webHidden/>
               </w:rPr>
-              <w:instrText xml:space="preserve"> PAGEREF _Toc80562442 \h </w:instrText>
+              <w:instrText xml:space="preserve"> PAGEREF _Toc80574710 \h </w:instrText>
             </w:r>
             <w:r>
               <w:rPr>
@@ -2473,7 +2479,7 @@
               <w:szCs w:val="22"/>
             </w:rPr>
           </w:pPr>
-          <w:hyperlink w:anchor="_Toc80562443" w:history="1">
+          <w:hyperlink w:anchor="_Toc80574711" w:history="1">
             <w:r>
               <w:rPr>
                 <w:rStyle w:val="Hyperlink"/>
@@ -2501,7 +2507,7 @@
                 <w:noProof/>
                 <w:webHidden/>
               </w:rPr>
-              <w:instrText xml:space="preserve"> PAGEREF _Toc80562443 \h </w:instrText>
+              <w:instrText xml:space="preserve"> PAGEREF _Toc80574711 \h </w:instrText>
             </w:r>
             <w:r>
               <w:rPr>
@@ -2542,7 +2548,7 @@
               <w:szCs w:val="22"/>
             </w:rPr>
           </w:pPr>
-          <w:hyperlink w:anchor="_Toc80562444" w:history="1">
+          <w:hyperlink w:anchor="_Toc80574712" w:history="1">
             <w:r>
               <w:rPr>
                 <w:rStyle w:val="Hyperlink"/>
@@ -2570,7 +2576,7 @@
                 <w:noProof/>
                 <w:webHidden/>
               </w:rPr>
-              <w:instrText xml:space="preserve"> PAGEREF _Toc80562444 \h </w:instrText>
+              <w:instrText xml:space="preserve"> PAGEREF _Toc80574712 \h </w:instrText>
             </w:r>
             <w:r>
               <w:rPr>
@@ -2612,7 +2618,7 @@
               <w:szCs w:val="22"/>
             </w:rPr>
           </w:pPr>
-          <w:hyperlink w:anchor="_Toc80562445" w:history="1">
+          <w:hyperlink w:anchor="_Toc80574713" w:history="1">
             <w:r>
               <w:rPr>
                 <w:rStyle w:val="Hyperlink"/>
@@ -2640,7 +2646,7 @@
                 <w:noProof/>
                 <w:webHidden/>
               </w:rPr>
-              <w:instrText xml:space="preserve"> PAGEREF _Toc80562445 \h </w:instrText>
+              <w:instrText xml:space="preserve"> PAGEREF _Toc80574713 \h </w:instrText>
             </w:r>
             <w:r>
               <w:rPr>
@@ -2681,7 +2687,7 @@
               <w:szCs w:val="22"/>
             </w:rPr>
           </w:pPr>
-          <w:hyperlink w:anchor="_Toc80562446" w:history="1">
+          <w:hyperlink w:anchor="_Toc80574714" w:history="1">
             <w:r>
               <w:rPr>
                 <w:rStyle w:val="Hyperlink"/>
@@ -2709,7 +2715,7 @@
                 <w:noProof/>
                 <w:webHidden/>
               </w:rPr>
-              <w:instrText xml:space="preserve"> PAGEREF _Toc80562446 \h </w:instrText>
+              <w:instrText xml:space="preserve"> PAGEREF _Toc80574714 \h </w:instrText>
             </w:r>
             <w:r>
               <w:rPr>
@@ -2751,7 +2757,7 @@
               <w:szCs w:val="22"/>
             </w:rPr>
           </w:pPr>
-          <w:hyperlink w:anchor="_Toc80562447" w:history="1">
+          <w:hyperlink w:anchor="_Toc80574715" w:history="1">
             <w:r>
               <w:rPr>
                 <w:rStyle w:val="Hyperlink"/>
@@ -2779,7 +2785,7 @@
                 <w:noProof/>
                 <w:webHidden/>
               </w:rPr>
-              <w:instrText xml:space="preserve"> PAGEREF _Toc80562447 \h </w:instrText>
+              <w:instrText xml:space="preserve"> PAGEREF _Toc80574715 \h </w:instrText>
             </w:r>
             <w:r>
               <w:rPr>
@@ -2820,7 +2826,7 @@
               <w:szCs w:val="22"/>
             </w:rPr>
           </w:pPr>
-          <w:hyperlink w:anchor="_Toc80562448" w:history="1">
+          <w:hyperlink w:anchor="_Toc80574716" w:history="1">
             <w:r>
               <w:rPr>
                 <w:rStyle w:val="Hyperlink"/>
@@ -2848,7 +2854,7 @@
                 <w:noProof/>
                 <w:webHidden/>
               </w:rPr>
-              <w:instrText xml:space="preserve"> PAGEREF _Toc80562448 \h </w:instrText>
+              <w:instrText xml:space="preserve"> PAGEREF _Toc80574716 \h </w:instrText>
             </w:r>
             <w:r>
               <w:rPr>
@@ -2889,7 +2895,7 @@
               <w:szCs w:val="22"/>
             </w:rPr>
           </w:pPr>
-          <w:hyperlink w:anchor="_Toc80562449" w:history="1">
+          <w:hyperlink w:anchor="_Toc80574717" w:history="1">
             <w:r>
               <w:rPr>
                 <w:rStyle w:val="Hyperlink"/>
@@ -2917,7 +2923,7 @@
                 <w:noProof/>
                 <w:webHidden/>
               </w:rPr>
-              <w:instrText xml:space="preserve"> PAGEREF _Toc80562449 \h </w:instrText>
+              <w:instrText xml:space="preserve"> PAGEREF _Toc80574717 \h </w:instrText>
             </w:r>
             <w:r>
               <w:rPr>
@@ -2958,7 +2964,7 @@
               <w:szCs w:val="22"/>
             </w:rPr>
           </w:pPr>
-          <w:hyperlink w:anchor="_Toc80562450" w:history="1">
+          <w:hyperlink w:anchor="_Toc80574718" w:history="1">
             <w:r>
               <w:rPr>
                 <w:rStyle w:val="Hyperlink"/>
@@ -2986,7 +2992,7 @@
                 <w:noProof/>
                 <w:webHidden/>
               </w:rPr>
-              <w:instrText xml:space="preserve"> PAGEREF _Toc80562450 \h </w:instrText>
+              <w:instrText xml:space="preserve"> PAGEREF _Toc80574718 \h </w:instrText>
             </w:r>
             <w:r>
               <w:rPr>
@@ -3027,7 +3033,7 @@
               <w:szCs w:val="22"/>
             </w:rPr>
           </w:pPr>
-          <w:hyperlink w:anchor="_Toc80562451" w:history="1">
+          <w:hyperlink w:anchor="_Toc80574719" w:history="1">
             <w:r>
               <w:rPr>
                 <w:rStyle w:val="Hyperlink"/>
@@ -3055,7 +3061,7 @@
                 <w:noProof/>
                 <w:webHidden/>
               </w:rPr>
-              <w:instrText xml:space="preserve"> PAGEREF _Toc80562451 \h </w:instrText>
+              <w:instrText xml:space="preserve"> PAGEREF _Toc80574719 \h </w:instrText>
             </w:r>
             <w:r>
               <w:rPr>
@@ -3097,7 +3103,7 @@
               <w:szCs w:val="22"/>
             </w:rPr>
           </w:pPr>
-          <w:hyperlink w:anchor="_Toc80562452" w:history="1">
+          <w:hyperlink w:anchor="_Toc80574720" w:history="1">
             <w:r>
               <w:rPr>
                 <w:rStyle w:val="Hyperlink"/>
@@ -3125,7 +3131,7 @@
                 <w:noProof/>
                 <w:webHidden/>
               </w:rPr>
-              <w:instrText xml:space="preserve"> PAGEREF _Toc80562452 \h </w:instrText>
+              <w:instrText xml:space="preserve"> PAGEREF _Toc80574720 \h </w:instrText>
             </w:r>
             <w:r>
               <w:rPr>
@@ -3166,7 +3172,7 @@
               <w:szCs w:val="22"/>
             </w:rPr>
           </w:pPr>
-          <w:hyperlink w:anchor="_Toc80562453" w:history="1">
+          <w:hyperlink w:anchor="_Toc80574721" w:history="1">
             <w:r>
               <w:rPr>
                 <w:rStyle w:val="Hyperlink"/>
@@ -3194,7 +3200,7 @@
                 <w:noProof/>
                 <w:webHidden/>
               </w:rPr>
-              <w:instrText xml:space="preserve"> PAGEREF _Toc80562453 \h </w:instrText>
+              <w:instrText xml:space="preserve"> PAGEREF _Toc80574721 \h </w:instrText>
             </w:r>
             <w:r>
               <w:rPr>
@@ -3235,7 +3241,7 @@
               <w:szCs w:val="22"/>
             </w:rPr>
           </w:pPr>
-          <w:hyperlink w:anchor="_Toc80562454" w:history="1">
+          <w:hyperlink w:anchor="_Toc80574722" w:history="1">
             <w:r>
               <w:rPr>
                 <w:rStyle w:val="Hyperlink"/>
@@ -3263,7 +3269,7 @@
                 <w:noProof/>
                 <w:webHidden/>
               </w:rPr>
-              <w:instrText xml:space="preserve"> PAGEREF _Toc80562454 \h </w:instrText>
+              <w:instrText xml:space="preserve"> PAGEREF _Toc80574722 \h </w:instrText>
             </w:r>
             <w:r>
               <w:rPr>
@@ -3304,7 +3310,7 @@
               <w:szCs w:val="22"/>
             </w:rPr>
           </w:pPr>
-          <w:hyperlink w:anchor="_Toc80562455" w:history="1">
+          <w:hyperlink w:anchor="_Toc80574723" w:history="1">
             <w:r>
               <w:rPr>
                 <w:rStyle w:val="Hyperlink"/>
@@ -3332,7 +3338,7 @@
                 <w:noProof/>
                 <w:webHidden/>
               </w:rPr>
-              <w:instrText xml:space="preserve"> PAGEREF _Toc80562455 \h </w:instrText>
+              <w:instrText xml:space="preserve"> PAGEREF _Toc80574723 \h </w:instrText>
             </w:r>
             <w:r>
               <w:rPr>
@@ -3374,7 +3380,7 @@
               <w:szCs w:val="22"/>
             </w:rPr>
           </w:pPr>
-          <w:hyperlink w:anchor="_Toc80562456" w:history="1">
+          <w:hyperlink w:anchor="_Toc80574724" w:history="1">
             <w:r>
               <w:rPr>
                 <w:rStyle w:val="Hyperlink"/>
@@ -3402,7 +3408,7 @@
                 <w:noProof/>
                 <w:webHidden/>
               </w:rPr>
-              <w:instrText xml:space="preserve"> PAGEREF _Toc80562456 \h </w:instrText>
+              <w:instrText xml:space="preserve"> PAGEREF _Toc80574724 \h </w:instrText>
             </w:r>
             <w:r>
               <w:rPr>
@@ -3444,7 +3450,7 @@
               <w:szCs w:val="22"/>
             </w:rPr>
           </w:pPr>
-          <w:hyperlink w:anchor="_Toc80562457" w:history="1">
+          <w:hyperlink w:anchor="_Toc80574725" w:history="1">
             <w:r>
               <w:rPr>
                 <w:rStyle w:val="Hyperlink"/>
@@ -3472,7 +3478,7 @@
                 <w:noProof/>
                 <w:webHidden/>
               </w:rPr>
-              <w:instrText xml:space="preserve"> PAGEREF _Toc80562457 \h </w:instrText>
+              <w:instrText xml:space="preserve"> PAGEREF _Toc80574725 \h </w:instrText>
             </w:r>
             <w:r>
               <w:rPr>
@@ -3514,7 +3520,7 @@
               <w:szCs w:val="22"/>
             </w:rPr>
           </w:pPr>
-          <w:hyperlink w:anchor="_Toc80562458" w:history="1">
+          <w:hyperlink w:anchor="_Toc80574726" w:history="1">
             <w:r>
               <w:rPr>
                 <w:rStyle w:val="Hyperlink"/>
@@ -3542,7 +3548,7 @@
                 <w:noProof/>
                 <w:webHidden/>
               </w:rPr>
-              <w:instrText xml:space="preserve"> PAGEREF _Toc80562458 \h </w:instrText>
+              <w:instrText xml:space="preserve"> PAGEREF _Toc80574726 \h </w:instrText>
             </w:r>
             <w:r>
               <w:rPr>
@@ -3584,7 +3590,7 @@
               <w:szCs w:val="22"/>
             </w:rPr>
           </w:pPr>
-          <w:hyperlink w:anchor="_Toc80562459" w:history="1">
+          <w:hyperlink w:anchor="_Toc80574727" w:history="1">
             <w:r>
               <w:rPr>
                 <w:rStyle w:val="Hyperlink"/>
@@ -3612,7 +3618,7 @@
                 <w:noProof/>
                 <w:webHidden/>
               </w:rPr>
-              <w:instrText xml:space="preserve"> PAGEREF _Toc80562459 \h </w:instrText>
+              <w:instrText xml:space="preserve"> PAGEREF _Toc80574727 \h </w:instrText>
             </w:r>
             <w:r>
               <w:rPr>
@@ -3653,7 +3659,7 @@
               <w:szCs w:val="22"/>
             </w:rPr>
           </w:pPr>
-          <w:hyperlink w:anchor="_Toc80562460" w:history="1">
+          <w:hyperlink w:anchor="_Toc80574728" w:history="1">
             <w:r>
               <w:rPr>
                 <w:rStyle w:val="Hyperlink"/>
@@ -3681,7 +3687,7 @@
                 <w:noProof/>
                 <w:webHidden/>
               </w:rPr>
-              <w:instrText xml:space="preserve"> PAGEREF _Toc80562460 \h </w:instrText>
+              <w:instrText xml:space="preserve"> PAGEREF _Toc80574728 \h </w:instrText>
             </w:r>
             <w:r>
               <w:rPr>
@@ -3722,7 +3728,7 @@
               <w:szCs w:val="22"/>
             </w:rPr>
           </w:pPr>
-          <w:hyperlink w:anchor="_Toc80562461" w:history="1">
+          <w:hyperlink w:anchor="_Toc80574729" w:history="1">
             <w:r>
               <w:rPr>
                 <w:rStyle w:val="Hyperlink"/>
@@ -3750,7 +3756,7 @@
                 <w:noProof/>
                 <w:webHidden/>
               </w:rPr>
-              <w:instrText xml:space="preserve"> PAGEREF _Toc80562461 \h </w:instrText>
+              <w:instrText xml:space="preserve"> PAGEREF _Toc80574729 \h </w:instrText>
             </w:r>
             <w:r>
               <w:rPr>
@@ -3791,7 +3797,7 @@
               <w:szCs w:val="22"/>
             </w:rPr>
           </w:pPr>
-          <w:hyperlink w:anchor="_Toc80562462" w:history="1">
+          <w:hyperlink w:anchor="_Toc80574730" w:history="1">
             <w:r>
               <w:rPr>
                 <w:rStyle w:val="Hyperlink"/>
@@ -3819,7 +3825,7 @@
                 <w:noProof/>
                 <w:webHidden/>
               </w:rPr>
-              <w:instrText xml:space="preserve"> PAGEREF _Toc80562462 \h </w:instrText>
+              <w:instrText xml:space="preserve"> PAGEREF _Toc80574730 \h </w:instrText>
             </w:r>
             <w:r>
               <w:rPr>
@@ -3860,7 +3866,7 @@
               <w:szCs w:val="22"/>
             </w:rPr>
           </w:pPr>
-          <w:hyperlink w:anchor="_Toc80562463" w:history="1">
+          <w:hyperlink w:anchor="_Toc80574731" w:history="1">
             <w:r>
               <w:rPr>
                 <w:rStyle w:val="Hyperlink"/>
@@ -3888,7 +3894,7 @@
                 <w:noProof/>
                 <w:webHidden/>
               </w:rPr>
-              <w:instrText xml:space="preserve"> PAGEREF _Toc80562463 \h </w:instrText>
+              <w:instrText xml:space="preserve"> PAGEREF _Toc80574731 \h </w:instrText>
             </w:r>
             <w:r>
               <w:rPr>
@@ -3968,7 +3974,7 @@
               <w:szCs w:val="24"/>
             </w:rPr>
           </w:pPr>
-          <w:bookmarkStart w:id="3" w:name="_Toc80562415"/>
+          <w:bookmarkStart w:id="3" w:name="_Toc80574683"/>
           <w:r>
             <w:rPr>
               <w:rFonts w:cs="Times New Roman"/>
@@ -4300,14 +4306,14 @@
           <w:szCs w:val="24"/>
         </w:rPr>
       </w:pPr>
-      <w:bookmarkStart w:id="4" w:name="_Toc80562416"/>
+      <w:bookmarkStart w:id="4" w:name="_Toc80574684"/>
       <w:r>
         <w:rPr>
           <w:rFonts w:cs="Times New Roman"/>
           <w:szCs w:val="24"/>
         </w:rPr>
         <w:lastRenderedPageBreak/>
-        <w:t>Automating Steps of Suricata Rule-Writing</w:t>
+        <w:t>Automating Suricata Rule-Writing</w:t>
       </w:r>
       <w:bookmarkEnd w:id="4"/>
     </w:p>
@@ -4602,7 +4608,7 @@
           <w:szCs w:val="24"/>
         </w:rPr>
       </w:pPr>
-      <w:bookmarkStart w:id="5" w:name="_Toc80562417"/>
+      <w:bookmarkStart w:id="5" w:name="_Toc80574685"/>
       <w:r>
         <w:rPr>
           <w:rFonts w:cs="Times New Roman"/>
@@ -4700,7 +4706,7 @@
           <w:szCs w:val="24"/>
         </w:rPr>
       </w:pPr>
-      <w:bookmarkStart w:id="6" w:name="_Toc80562418"/>
+      <w:bookmarkStart w:id="6" w:name="_Toc80574686"/>
       <w:r>
         <w:rPr>
           <w:rFonts w:cs="Times New Roman"/>
@@ -4745,7 +4751,7 @@
           <w:szCs w:val="24"/>
         </w:rPr>
       </w:pPr>
-      <w:bookmarkStart w:id="8" w:name="_Toc80562419"/>
+      <w:bookmarkStart w:id="8" w:name="_Toc80574687"/>
       <w:bookmarkEnd w:id="7"/>
       <w:r>
         <w:rPr>
@@ -4851,7 +4857,7 @@
       <w:pPr>
         <w:pStyle w:val="Heading3"/>
       </w:pPr>
-      <w:bookmarkStart w:id="9" w:name="_Toc80562420"/>
+      <w:bookmarkStart w:id="9" w:name="_Toc80574688"/>
       <w:r>
         <w:t>What is a Signature?</w:t>
       </w:r>
@@ -5043,7 +5049,7 @@
           <w:szCs w:val="24"/>
         </w:rPr>
       </w:pPr>
-      <w:bookmarkStart w:id="10" w:name="_Toc80562421"/>
+      <w:bookmarkStart w:id="10" w:name="_Toc80574689"/>
       <w:r>
         <w:rPr>
           <w:rFonts w:cs="Times New Roman"/>
@@ -5228,7 +5234,7 @@
           <w:szCs w:val="24"/>
         </w:rPr>
       </w:pPr>
-      <w:bookmarkStart w:id="11" w:name="_Toc80562422"/>
+      <w:bookmarkStart w:id="11" w:name="_Toc80574690"/>
       <w:r>
         <w:rPr>
           <w:rFonts w:cs="Times New Roman"/>
@@ -5411,7 +5417,7 @@
       <w:pPr>
         <w:pStyle w:val="Heading3"/>
       </w:pPr>
-      <w:bookmarkStart w:id="12" w:name="_Toc80562423"/>
+      <w:bookmarkStart w:id="12" w:name="_Toc80574691"/>
       <w:r>
         <w:t>Encrypted Network Traffic</w:t>
       </w:r>
@@ -5523,7 +5529,7 @@
           <w:szCs w:val="24"/>
         </w:rPr>
       </w:pPr>
-      <w:bookmarkStart w:id="13" w:name="_Toc80562424"/>
+      <w:bookmarkStart w:id="13" w:name="_Toc80574692"/>
       <w:r>
         <w:rPr>
           <w:rFonts w:cs="Times New Roman"/>
@@ -5740,7 +5746,7 @@
           <w:szCs w:val="24"/>
         </w:rPr>
       </w:pPr>
-      <w:bookmarkStart w:id="14" w:name="_Toc80562425"/>
+      <w:bookmarkStart w:id="14" w:name="_Toc80574693"/>
       <w:r>
         <w:rPr>
           <w:rFonts w:cs="Times New Roman"/>
@@ -5814,7 +5820,7 @@
           <w:szCs w:val="24"/>
         </w:rPr>
       </w:pPr>
-      <w:bookmarkStart w:id="15" w:name="_Toc80562426"/>
+      <w:bookmarkStart w:id="15" w:name="_Toc80574694"/>
       <w:r>
         <w:rPr>
           <w:rFonts w:cs="Times New Roman"/>
@@ -5834,7 +5840,7 @@
         </w:rPr>
       </w:pPr>
       <w:bookmarkStart w:id="16" w:name="_Toc75949573"/>
-      <w:bookmarkStart w:id="17" w:name="_Toc80562427"/>
+      <w:bookmarkStart w:id="17" w:name="_Toc80574695"/>
       <w:r>
         <w:rPr>
           <w:rFonts w:cs="Times New Roman"/>
@@ -6135,7 +6141,7 @@
       <w:pPr>
         <w:pStyle w:val="Heading3"/>
       </w:pPr>
-      <w:bookmarkStart w:id="19" w:name="_Toc80562428"/>
+      <w:bookmarkStart w:id="19" w:name="_Toc80574696"/>
       <w:r>
         <w:t xml:space="preserve">The </w:t>
       </w:r>
@@ -6200,7 +6206,7 @@
       <w:pPr>
         <w:pStyle w:val="Heading3"/>
       </w:pPr>
-      <w:bookmarkStart w:id="21" w:name="_Toc80562429"/>
+      <w:bookmarkStart w:id="21" w:name="_Toc80574697"/>
       <w:r>
         <w:t>Purpose and Value of Network Security Monitoring</w:t>
       </w:r>
@@ -6370,7 +6376,7 @@
         </w:rPr>
       </w:pPr>
       <w:bookmarkStart w:id="22" w:name="_Toc75949580"/>
-      <w:bookmarkStart w:id="23" w:name="_Toc80562430"/>
+      <w:bookmarkStart w:id="23" w:name="_Toc80574698"/>
       <w:r>
         <w:rPr>
           <w:rFonts w:cs="Times New Roman"/>
@@ -6577,7 +6583,7 @@
       <w:pPr>
         <w:pStyle w:val="Heading3"/>
       </w:pPr>
-      <w:bookmarkStart w:id="25" w:name="_Toc80562431"/>
+      <w:bookmarkStart w:id="25" w:name="_Toc80574699"/>
       <w:r>
         <w:t>Intrusion Detection Systems</w:t>
       </w:r>
@@ -6604,7 +6610,7 @@
         <w:pStyle w:val="Heading3"/>
       </w:pPr>
       <w:bookmarkStart w:id="26" w:name="_Toc75949582"/>
-      <w:bookmarkStart w:id="27" w:name="_Toc80562432"/>
+      <w:bookmarkStart w:id="27" w:name="_Toc80574700"/>
       <w:r>
         <w:lastRenderedPageBreak/>
         <w:t>Intrusion Prevention Systems</w:t>
@@ -6647,7 +6653,7 @@
         </w:rPr>
       </w:pPr>
       <w:bookmarkStart w:id="28" w:name="_Toc75949583"/>
-      <w:bookmarkStart w:id="29" w:name="_Toc80562433"/>
+      <w:bookmarkStart w:id="29" w:name="_Toc80574701"/>
       <w:r>
         <w:rPr>
           <w:rFonts w:cs="Times New Roman"/>
@@ -6756,7 +6762,7 @@
           <w:szCs w:val="24"/>
         </w:rPr>
       </w:pPr>
-      <w:bookmarkStart w:id="31" w:name="_Toc80562434"/>
+      <w:bookmarkStart w:id="31" w:name="_Toc80574702"/>
       <w:bookmarkEnd w:id="30"/>
       <w:r>
         <w:rPr>
@@ -6926,7 +6932,7 @@
         <w:pStyle w:val="Heading3"/>
       </w:pPr>
       <w:bookmarkStart w:id="32" w:name="_Toc75949578"/>
-      <w:bookmarkStart w:id="33" w:name="_Toc80562435"/>
+      <w:bookmarkStart w:id="33" w:name="_Toc80574703"/>
       <w:r>
         <w:t xml:space="preserve">Signature-Based </w:t>
       </w:r>
@@ -7014,7 +7020,7 @@
       <w:pPr>
         <w:pStyle w:val="Heading3"/>
       </w:pPr>
-      <w:bookmarkStart w:id="35" w:name="_Toc80562436"/>
+      <w:bookmarkStart w:id="35" w:name="_Toc80574704"/>
       <w:r>
         <w:t>Anomaly-</w:t>
       </w:r>
@@ -7144,7 +7150,7 @@
           <w:szCs w:val="24"/>
         </w:rPr>
       </w:pPr>
-      <w:bookmarkStart w:id="36" w:name="_Toc80562437"/>
+      <w:bookmarkStart w:id="36" w:name="_Toc80574705"/>
       <w:r>
         <w:rPr>
           <w:rFonts w:cs="Times New Roman"/>
@@ -7284,7 +7290,7 @@
       <w:pPr>
         <w:pStyle w:val="Heading3"/>
       </w:pPr>
-      <w:bookmarkStart w:id="37" w:name="_Toc80562438"/>
+      <w:bookmarkStart w:id="37" w:name="_Toc80574706"/>
       <w:r>
         <w:t>Suricata Rules</w:t>
       </w:r>
@@ -7473,7 +7479,7 @@
       <w:pPr>
         <w:pStyle w:val="Heading3"/>
       </w:pPr>
-      <w:bookmarkStart w:id="38" w:name="_Toc80562439"/>
+      <w:bookmarkStart w:id="38" w:name="_Toc80574707"/>
       <w:r>
         <w:t>Open Informa</w:t>
       </w:r>
@@ -7553,7 +7559,7 @@
         </w:rPr>
       </w:pPr>
       <w:bookmarkStart w:id="39" w:name="_Toc75949584"/>
-      <w:bookmarkStart w:id="40" w:name="_Toc80562440"/>
+      <w:bookmarkStart w:id="40" w:name="_Toc80574708"/>
       <w:r>
         <w:rPr>
           <w:rFonts w:cs="Times New Roman"/>
@@ -7669,7 +7675,7 @@
           <w:szCs w:val="24"/>
         </w:rPr>
       </w:pPr>
-      <w:bookmarkStart w:id="41" w:name="_Toc80562441"/>
+      <w:bookmarkStart w:id="41" w:name="_Toc80574709"/>
       <w:r>
         <w:rPr>
           <w:rFonts w:cs="Times New Roman"/>
@@ -8208,7 +8214,7 @@
       <w:pPr>
         <w:pStyle w:val="Heading3"/>
       </w:pPr>
-      <w:bookmarkStart w:id="43" w:name="_Toc80562442"/>
+      <w:bookmarkStart w:id="43" w:name="_Toc80574710"/>
       <w:r>
         <w:t>Data</w:t>
       </w:r>
@@ -8457,7 +8463,7 @@
         <w:pStyle w:val="Heading3"/>
       </w:pPr>
       <w:bookmarkStart w:id="45" w:name="_Toc75949585"/>
-      <w:bookmarkStart w:id="46" w:name="_Toc80562443"/>
+      <w:bookmarkStart w:id="46" w:name="_Toc80574711"/>
       <w:r>
         <w:t>Developing Signatures for Encrypted Traffic</w:t>
       </w:r>
@@ -8547,7 +8553,7 @@
           <w:szCs w:val="24"/>
         </w:rPr>
       </w:pPr>
-      <w:bookmarkStart w:id="48" w:name="_Toc80562444"/>
+      <w:bookmarkStart w:id="48" w:name="_Toc80574712"/>
       <w:r>
         <w:rPr>
           <w:rFonts w:cs="Times New Roman"/>
@@ -8649,7 +8655,7 @@
       <w:pPr>
         <w:pStyle w:val="Heading3"/>
       </w:pPr>
-      <w:bookmarkStart w:id="50" w:name="_Toc80562445"/>
+      <w:bookmarkStart w:id="50" w:name="_Toc80574713"/>
       <w:r>
         <w:t>Default Rulesets</w:t>
       </w:r>
@@ -8746,7 +8752,7 @@
         </w:rPr>
       </w:pPr>
       <w:bookmarkStart w:id="51" w:name="_Toc75949588"/>
-      <w:bookmarkStart w:id="52" w:name="_Toc80562446"/>
+      <w:bookmarkStart w:id="52" w:name="_Toc80574714"/>
       <w:r>
         <w:rPr>
           <w:rFonts w:cs="Times New Roman"/>
@@ -8930,7 +8936,7 @@
         <w:keepNext/>
       </w:pPr>
       <w:bookmarkStart w:id="53" w:name="_Toc75949589"/>
-      <w:bookmarkStart w:id="54" w:name="_Toc80562447"/>
+      <w:bookmarkStart w:id="54" w:name="_Toc80574715"/>
       <w:r>
         <w:lastRenderedPageBreak/>
         <w:t>False</w:t>
@@ -9016,7 +9022,7 @@
           <w:szCs w:val="24"/>
         </w:rPr>
       </w:pPr>
-      <w:bookmarkStart w:id="55" w:name="_Toc80562448"/>
+      <w:bookmarkStart w:id="55" w:name="_Toc80574716"/>
       <w:r>
         <w:rPr>
           <w:rFonts w:cs="Times New Roman"/>
@@ -9254,7 +9260,7 @@
       <w:pPr>
         <w:pStyle w:val="Heading1"/>
       </w:pPr>
-      <w:bookmarkStart w:id="56" w:name="_Toc80562449"/>
+      <w:bookmarkStart w:id="56" w:name="_Toc80574717"/>
       <w:r>
         <w:t>Dis</w:t>
       </w:r>
@@ -9270,7 +9276,7 @@
       <w:pPr>
         <w:pStyle w:val="Heading2"/>
       </w:pPr>
-      <w:bookmarkStart w:id="57" w:name="_Toc80562450"/>
+      <w:bookmarkStart w:id="57" w:name="_Toc80574718"/>
       <w:r>
         <w:t>The Value of Network Secu</w:t>
       </w:r>
@@ -9432,7 +9438,7 @@
       <w:pPr>
         <w:pStyle w:val="Heading2"/>
       </w:pPr>
-      <w:bookmarkStart w:id="58" w:name="_Toc80562451"/>
+      <w:bookmarkStart w:id="58" w:name="_Toc80574719"/>
       <w:r>
         <w:lastRenderedPageBreak/>
         <w:t>The Value</w:t>
@@ -9635,7 +9641,7 @@
       <w:pPr>
         <w:pStyle w:val="Heading3"/>
       </w:pPr>
-      <w:bookmarkStart w:id="59" w:name="_Toc80562452"/>
+      <w:bookmarkStart w:id="59" w:name="_Toc80574720"/>
       <w:r>
         <w:t>Signatures for Encrypted Traffic</w:t>
       </w:r>
@@ -9796,7 +9802,7 @@
       <w:pPr>
         <w:pStyle w:val="Heading2"/>
       </w:pPr>
-      <w:bookmarkStart w:id="60" w:name="_Toc80562453"/>
+      <w:bookmarkStart w:id="60" w:name="_Toc80574721"/>
       <w:r>
         <w:t>Signature</w:t>
       </w:r>
@@ -9872,7 +9878,7 @@
       <w:pPr>
         <w:pStyle w:val="Heading2"/>
       </w:pPr>
-      <w:bookmarkStart w:id="61" w:name="_Toc80562454"/>
+      <w:bookmarkStart w:id="61" w:name="_Toc80574722"/>
       <w:r>
         <w:t>Simplifying the Rule Writing Process</w:t>
       </w:r>
@@ -9952,7 +9958,7 @@
       <w:pPr>
         <w:pStyle w:val="Heading2"/>
       </w:pPr>
-      <w:bookmarkStart w:id="62" w:name="_Toc80562455"/>
+      <w:bookmarkStart w:id="62" w:name="_Toc80574723"/>
       <w:r>
         <w:t>Generating Suricata Signatures with Suri-rule-gen.py</w:t>
       </w:r>
@@ -10072,7 +10078,7 @@
       <w:pPr>
         <w:pStyle w:val="Heading3"/>
       </w:pPr>
-      <w:bookmarkStart w:id="63" w:name="_Toc80562456"/>
+      <w:bookmarkStart w:id="63" w:name="_Toc80574724"/>
       <w:r>
         <w:t>Argparse Module Application</w:t>
       </w:r>
@@ -10239,7 +10245,7 @@
       <w:pPr>
         <w:pStyle w:val="Heading3"/>
       </w:pPr>
-      <w:bookmarkStart w:id="64" w:name="_Toc80562457"/>
+      <w:bookmarkStart w:id="64" w:name="_Toc80574725"/>
       <w:r>
         <w:t>Input Validation</w:t>
       </w:r>
@@ -10633,7 +10639,7 @@
       <w:pPr>
         <w:pStyle w:val="Heading3"/>
       </w:pPr>
-      <w:bookmarkStart w:id="65" w:name="_Toc80562458"/>
+      <w:bookmarkStart w:id="65" w:name="_Toc80574726"/>
       <w:r>
         <w:t>File Handling</w:t>
       </w:r>
@@ -10781,7 +10787,7 @@
       <w:pPr>
         <w:pStyle w:val="Heading3"/>
       </w:pPr>
-      <w:bookmarkStart w:id="66" w:name="_Toc80562459"/>
+      <w:bookmarkStart w:id="66" w:name="_Toc80574727"/>
       <w:r>
         <w:lastRenderedPageBreak/>
         <w:t>Suri-rule-gen.py Usage</w:t>
@@ -11145,7 +11151,7 @@
         <w:pStyle w:val="Heading2"/>
         <w:jc w:val="center"/>
       </w:pPr>
-      <w:bookmarkStart w:id="67" w:name="_Toc80562460"/>
+      <w:bookmarkStart w:id="67" w:name="_Toc80574728"/>
       <w:r>
         <w:t>Future Research</w:t>
       </w:r>
@@ -11241,7 +11247,7 @@
       <w:pPr>
         <w:pStyle w:val="Heading1"/>
       </w:pPr>
-      <w:bookmarkStart w:id="68" w:name="_Toc80562461"/>
+      <w:bookmarkStart w:id="68" w:name="_Toc80574729"/>
       <w:r>
         <w:t>Conclusion</w:t>
       </w:r>
@@ -11493,7 +11499,7 @@
         <w:br w:type="page"/>
       </w:r>
     </w:p>
-    <w:bookmarkStart w:id="69" w:name="_Toc80562462" w:displacedByCustomXml="next"/>
+    <w:bookmarkStart w:id="69" w:name="_Toc80574730" w:displacedByCustomXml="next"/>
     <w:sdt>
       <w:sdtPr>
         <w:rPr>
@@ -12200,7 +12206,7 @@
       <w:pPr>
         <w:pStyle w:val="Heading1"/>
       </w:pPr>
-      <w:bookmarkStart w:id="70" w:name="_Toc80562463"/>
+      <w:bookmarkStart w:id="70" w:name="_Toc80574731"/>
       <w:r>
         <w:lastRenderedPageBreak/>
         <w:t>Appendix A</w:t>

</xml_diff>